<commit_message>
Actualizar instrucciones de Tarea 1 y añadir materiales de Actividad 2
</commit_message>
<xml_diff>
--- a/Innovacion_investigacion/Actividades/Actividad 2_parte1- apellidos_nombre.docx
+++ b/Innovacion_investigacion/Actividades/Actividad 2_parte1- apellidos_nombre.docx
@@ -1,6 +1,6 @@
 
 <file path=word/document.xml><?xml version="1.0" encoding="utf-8"?>
-<w:document xmlns:wpc="http://schemas.microsoft.com/office/word/2010/wordprocessingCanvas" xmlns:cx="http://schemas.microsoft.com/office/drawing/2014/chartex" xmlns:cx1="http://schemas.microsoft.com/office/drawing/2015/9/8/chartex" xmlns:cx2="http://schemas.microsoft.com/office/drawing/2015/10/21/chartex" xmlns:cx3="http://schemas.microsoft.com/office/drawing/2016/5/9/chartex" xmlns:cx4="http://schemas.microsoft.com/office/drawing/2016/5/10/chartex" xmlns:cx5="http://schemas.microsoft.com/office/drawing/2016/5/11/chartex" xmlns:cx6="http://schemas.microsoft.com/office/drawing/2016/5/12/chartex" xmlns:cx7="http://schemas.microsoft.com/office/drawing/2016/5/13/chartex" xmlns:cx8="http://schemas.microsoft.com/office/drawing/2016/5/14/chartex" xmlns:mc="http://schemas.openxmlformats.org/markup-compatibility/2006" xmlns:aink="http://schemas.microsoft.com/office/drawing/2016/ink" xmlns:am3d="http://schemas.microsoft.com/office/drawing/2017/model3d" xmlns:o="urn:schemas-microsoft-com:office:office" xmlns:r="http://schemas.openxmlformats.org/officeDocument/2006/relationships" xmlns:m="http://schemas.openxmlformats.org/officeDocument/2006/math" xmlns:v="urn:schemas-microsoft-com:vml" xmlns:wp14="http://schemas.microsoft.com/office/word/2010/wordprocessingDrawing" xmlns:wp="http://schemas.openxmlformats.org/drawingml/2006/wordprocessingDrawing" xmlns:w10="urn:schemas-microsoft-com:office:word" xmlns:w="http://schemas.openxmlformats.org/wordprocessingml/2006/main" xmlns:w14="http://schemas.microsoft.com/office/word/2010/wordml" xmlns:w15="http://schemas.microsoft.com/office/word/2012/wordml" xmlns:w16cex="http://schemas.microsoft.com/office/word/2018/wordml/cex" xmlns:w16cid="http://schemas.microsoft.com/office/word/2016/wordml/cid" xmlns:w16="http://schemas.microsoft.com/office/word/2018/wordml" xmlns:w16se="http://schemas.microsoft.com/office/word/2015/wordml/symex" xmlns:wpg="http://schemas.microsoft.com/office/word/2010/wordprocessingGroup" xmlns:wpi="http://schemas.microsoft.com/office/word/2010/wordprocessingInk" xmlns:wne="http://schemas.microsoft.com/office/word/2006/wordml" xmlns:wps="http://schemas.microsoft.com/office/word/2010/wordprocessingShape" mc:Ignorable="w14 w15 w16se w16cid w16 w16cex wp14">
+<w:document xmlns:wpc="http://schemas.microsoft.com/office/word/2010/wordprocessingCanvas" xmlns:cx="http://schemas.microsoft.com/office/drawing/2014/chartex" xmlns:cx1="http://schemas.microsoft.com/office/drawing/2015/9/8/chartex" xmlns:cx2="http://schemas.microsoft.com/office/drawing/2015/10/21/chartex" xmlns:cx3="http://schemas.microsoft.com/office/drawing/2016/5/9/chartex" xmlns:cx4="http://schemas.microsoft.com/office/drawing/2016/5/10/chartex" xmlns:cx5="http://schemas.microsoft.com/office/drawing/2016/5/11/chartex" xmlns:cx6="http://schemas.microsoft.com/office/drawing/2016/5/12/chartex" xmlns:cx7="http://schemas.microsoft.com/office/drawing/2016/5/13/chartex" xmlns:cx8="http://schemas.microsoft.com/office/drawing/2016/5/14/chartex" xmlns:mc="http://schemas.openxmlformats.org/markup-compatibility/2006" xmlns:aink="http://schemas.microsoft.com/office/drawing/2016/ink" xmlns:am3d="http://schemas.microsoft.com/office/drawing/2017/model3d" xmlns:o="urn:schemas-microsoft-com:office:office" xmlns:oel="http://schemas.microsoft.com/office/2019/extlst" xmlns:r="http://schemas.openxmlformats.org/officeDocument/2006/relationships" xmlns:m="http://schemas.openxmlformats.org/officeDocument/2006/math" xmlns:v="urn:schemas-microsoft-com:vml" xmlns:wp14="http://schemas.microsoft.com/office/word/2010/wordprocessingDrawing" xmlns:wp="http://schemas.openxmlformats.org/drawingml/2006/wordprocessingDrawing" xmlns:w10="urn:schemas-microsoft-com:office:word" xmlns:w="http://schemas.openxmlformats.org/wordprocessingml/2006/main" xmlns:w14="http://schemas.microsoft.com/office/word/2010/wordml" xmlns:w15="http://schemas.microsoft.com/office/word/2012/wordml" xmlns:w16cex="http://schemas.microsoft.com/office/word/2018/wordml/cex" xmlns:w16cid="http://schemas.microsoft.com/office/word/2016/wordml/cid" xmlns:w16="http://schemas.microsoft.com/office/word/2018/wordml" xmlns:w16du="http://schemas.microsoft.com/office/word/2023/wordml/word16du" xmlns:w16sdtdh="http://schemas.microsoft.com/office/word/2020/wordml/sdtdatahash" xmlns:w16sdtfl="http://schemas.microsoft.com/office/word/2024/wordml/sdtformatlock" xmlns:w16se="http://schemas.microsoft.com/office/word/2015/wordml/symex" xmlns:wpg="http://schemas.microsoft.com/office/word/2010/wordprocessingGroup" xmlns:wpi="http://schemas.microsoft.com/office/word/2010/wordprocessingInk" xmlns:wne="http://schemas.microsoft.com/office/word/2006/wordml" xmlns:wps="http://schemas.microsoft.com/office/word/2010/wordprocessingShape" mc:Ignorable="w14 w15 w16se w16cid w16 w16cex w16sdtdh w16sdtfl w16du wp14">
   <w:body>
     <w:p>
       <w:pPr>
@@ -52,7 +52,7 @@
     </w:p>
     <w:tbl>
       <w:tblPr>
-        <w:tblStyle w:val="Tablaconcuadrcula"/>
+        <w:tblStyle w:val="TableGrid"/>
         <w:tblW w:w="0" w:type="auto"/>
         <w:tblLook w:val="04A0" w:firstRow="1" w:lastRow="0" w:firstColumn="1" w:lastColumn="0" w:noHBand="0" w:noVBand="1"/>
       </w:tblPr>
@@ -80,6 +80,9 @@
             <w:pPr>
               <w:spacing w:line="360" w:lineRule="auto"/>
             </w:pPr>
+            <w:r>
+              <w:t>JUAN MARCOS GARCÍA ARANZÁBAL</w:t>
+            </w:r>
           </w:p>
         </w:tc>
       </w:tr>
@@ -147,7 +150,13 @@
               <w:spacing w:line="360" w:lineRule="auto"/>
             </w:pPr>
             <w:r>
-              <w:t>JUAN MARCOS GARCÍA ARANZABAL</w:t>
+              <w:t>JUAN MARCOS GARCÍA ARANZ</w:t>
+            </w:r>
+            <w:r>
+              <w:t>Á</w:t>
+            </w:r>
+            <w:r>
+              <w:t>BAL</w:t>
             </w:r>
           </w:p>
           <w:p>
@@ -168,13 +177,8 @@
           </w:tcPr>
           <w:p>
             <w:r>
-              <w:t xml:space="preserve">Nombre de la </w:t>
-            </w:r>
-            <w:proofErr w:type="spellStart"/>
-            <w:r>
-              <w:t>Webquest</w:t>
-            </w:r>
-            <w:proofErr w:type="spellEnd"/>
+              <w:t>Nombre de la Webquest</w:t>
+            </w:r>
           </w:p>
         </w:tc>
         <w:tc>
@@ -199,13 +203,8 @@
           </w:tcPr>
           <w:p>
             <w:r>
-              <w:t xml:space="preserve">Tema de la </w:t>
-            </w:r>
-            <w:proofErr w:type="spellStart"/>
-            <w:r>
-              <w:t>Webquest</w:t>
-            </w:r>
-            <w:proofErr w:type="spellEnd"/>
+              <w:t>Tema de la Webquest</w:t>
+            </w:r>
           </w:p>
         </w:tc>
         <w:tc>
@@ -230,13 +229,8 @@
           </w:tcPr>
           <w:p>
             <w:r>
-              <w:t xml:space="preserve">Nombre y apellidos del equipo al que se va a dar el </w:t>
-            </w:r>
-            <w:proofErr w:type="spellStart"/>
-            <w:r>
-              <w:t>feedback</w:t>
-            </w:r>
-            <w:proofErr w:type="spellEnd"/>
+              <w:t>Nombre y apellidos del equipo al que se va a dar el feedback</w:t>
+            </w:r>
           </w:p>
         </w:tc>
         <w:tc>
@@ -322,7 +316,7 @@
 </file>
 
 <file path=word/styles.xml><?xml version="1.0" encoding="utf-8"?>
-<w:styles xmlns:mc="http://schemas.openxmlformats.org/markup-compatibility/2006" xmlns:r="http://schemas.openxmlformats.org/officeDocument/2006/relationships" xmlns:w="http://schemas.openxmlformats.org/wordprocessingml/2006/main" xmlns:w14="http://schemas.microsoft.com/office/word/2010/wordml" xmlns:w15="http://schemas.microsoft.com/office/word/2012/wordml" xmlns:w16cex="http://schemas.microsoft.com/office/word/2018/wordml/cex" xmlns:w16cid="http://schemas.microsoft.com/office/word/2016/wordml/cid" xmlns:w16="http://schemas.microsoft.com/office/word/2018/wordml" xmlns:w16se="http://schemas.microsoft.com/office/word/2015/wordml/symex" mc:Ignorable="w14 w15 w16se w16cid w16 w16cex">
+<w:styles xmlns:mc="http://schemas.openxmlformats.org/markup-compatibility/2006" xmlns:r="http://schemas.openxmlformats.org/officeDocument/2006/relationships" xmlns:w="http://schemas.openxmlformats.org/wordprocessingml/2006/main" xmlns:w14="http://schemas.microsoft.com/office/word/2010/wordml" xmlns:w15="http://schemas.microsoft.com/office/word/2012/wordml" xmlns:w16cex="http://schemas.microsoft.com/office/word/2018/wordml/cex" xmlns:w16cid="http://schemas.microsoft.com/office/word/2016/wordml/cid" xmlns:w16="http://schemas.microsoft.com/office/word/2018/wordml" xmlns:w16du="http://schemas.microsoft.com/office/word/2023/wordml/word16du" xmlns:w16sdtdh="http://schemas.microsoft.com/office/word/2020/wordml/sdtdatahash" xmlns:w16sdtfl="http://schemas.microsoft.com/office/word/2024/wordml/sdtformatlock" xmlns:w16se="http://schemas.microsoft.com/office/word/2015/wordml/symex" mc:Ignorable="w14 w15 w16se w16cid w16 w16cex w16sdtdh w16sdtfl w16du">
   <w:docDefaults>
     <w:rPrDefault>
       <w:rPr>
@@ -716,10 +710,10 @@
     <w:name w:val="Normal"/>
     <w:qFormat/>
   </w:style>
-  <w:style w:type="paragraph" w:styleId="Ttulo3">
+  <w:style w:type="paragraph" w:styleId="Heading3">
     <w:name w:val="heading 3"/>
     <w:basedOn w:val="Normal"/>
-    <w:link w:val="Ttulo3Car"/>
+    <w:link w:val="Heading3Char"/>
     <w:uiPriority w:val="9"/>
     <w:qFormat/>
     <w:rsid w:val="00CF0C56"/>
@@ -736,13 +730,13 @@
       <w:lang w:eastAsia="es-ES_tradnl"/>
     </w:rPr>
   </w:style>
-  <w:style w:type="character" w:default="1" w:styleId="Fuentedeprrafopredeter">
+  <w:style w:type="character" w:default="1" w:styleId="DefaultParagraphFont">
     <w:name w:val="Default Paragraph Font"/>
     <w:uiPriority w:val="1"/>
     <w:semiHidden/>
     <w:unhideWhenUsed/>
   </w:style>
-  <w:style w:type="table" w:default="1" w:styleId="Tablanormal">
+  <w:style w:type="table" w:default="1" w:styleId="TableNormal">
     <w:name w:val="Normal Table"/>
     <w:uiPriority w:val="99"/>
     <w:semiHidden/>
@@ -757,16 +751,16 @@
       </w:tblCellMar>
     </w:tblPr>
   </w:style>
-  <w:style w:type="numbering" w:default="1" w:styleId="Sinlista">
+  <w:style w:type="numbering" w:default="1" w:styleId="NoList">
     <w:name w:val="No List"/>
     <w:uiPriority w:val="99"/>
     <w:semiHidden/>
     <w:unhideWhenUsed/>
   </w:style>
-  <w:style w:type="character" w:customStyle="1" w:styleId="Ttulo3Car">
-    <w:name w:val="Título 3 Car"/>
-    <w:basedOn w:val="Fuentedeprrafopredeter"/>
-    <w:link w:val="Ttulo3"/>
+  <w:style w:type="character" w:customStyle="1" w:styleId="Heading3Char">
+    <w:name w:val="Heading 3 Char"/>
+    <w:basedOn w:val="DefaultParagraphFont"/>
+    <w:link w:val="Heading3"/>
     <w:uiPriority w:val="9"/>
     <w:rsid w:val="00CF0C56"/>
     <w:rPr>
@@ -793,9 +787,9 @@
       <w:lang w:eastAsia="es-ES_tradnl"/>
     </w:rPr>
   </w:style>
-  <w:style w:type="character" w:styleId="Textoennegrita">
+  <w:style w:type="character" w:styleId="Strong">
     <w:name w:val="Strong"/>
-    <w:basedOn w:val="Fuentedeprrafopredeter"/>
+    <w:basedOn w:val="DefaultParagraphFont"/>
     <w:uiPriority w:val="22"/>
     <w:qFormat/>
     <w:rsid w:val="00CF0C56"/>
@@ -804,9 +798,9 @@
       <w:bCs/>
     </w:rPr>
   </w:style>
-  <w:style w:type="table" w:styleId="Tablaconcuadrcula">
+  <w:style w:type="table" w:styleId="TableGrid">
     <w:name w:val="Table Grid"/>
-    <w:basedOn w:val="Tablanormal"/>
+    <w:basedOn w:val="TableNormal"/>
     <w:uiPriority w:val="39"/>
     <w:rsid w:val="00CF0C56"/>
     <w:tblPr>

</xml_diff>